<commit_message>
Updated Course 5 Project Deliverables
</commit_message>
<xml_diff>
--- a/PGP AI/Course 5 - Deep Learning with Tensorflow and Keras/Project 1 - Lending Club Loan Data Analysis/Project 1 - Lending Club Loan Data Analysis.docx
+++ b/PGP AI/Course 5 - Deep Learning with Tensorflow and Keras/Project 1 - Lending Club Loan Data Analysis/Project 1 - Lending Club Loan Data Analysis.docx
@@ -12,11 +12,7 @@
         </w:rPr>
       </w:pPr>
       <w:r>
-        <w:t xml:space="preserve">Lending Club Loan Data </w:t>
-      </w:r>
-      <w:proofErr w:type="gramStart"/>
-      <w:r>
-        <w:t>Analysis</w:t>
+        <w:t>Lending Club Loan Data Analysis</w:t>
       </w:r>
       <w:r>
         <w:rPr>
@@ -24,9 +20,8 @@
           <w:sz w:val="24"/>
           <w:szCs w:val="24"/>
         </w:rPr>
-        <w:t xml:space="preserve"> .</w:t>
-      </w:r>
-      <w:proofErr w:type="gramEnd"/>
+        <w:t>.</w:t>
+      </w:r>
     </w:p>
     <w:p>
       <w:pPr>
@@ -67,7 +62,7 @@
         <w:pStyle w:val="NormalWeb"/>
       </w:pPr>
       <w:r>
-        <w:t> </w:t>
+        <w:t> Problem Statement:  </w:t>
       </w:r>
     </w:p>
     <w:p>
@@ -75,29 +70,7 @@
         <w:pStyle w:val="NormalWeb"/>
       </w:pPr>
       <w:r>
-        <w:t>Problem Statement:  </w:t>
-      </w:r>
-    </w:p>
-    <w:p>
-      <w:pPr>
-        <w:pStyle w:val="NormalWeb"/>
-      </w:pPr>
-      <w:r>
         <w:t>For companies like Lending Club correctly predicting whether or not a loan will be a default is very important. In this project, using the historical data from 2007 to 2015, you have to build a deep learning model to predict the chance of default for future loans. As you will see later this dataset is highly imbalanced and includes a lot of features that makes this problem more challenging.</w:t>
-      </w:r>
-    </w:p>
-    <w:p>
-      <w:pPr>
-        <w:pStyle w:val="NormalWeb"/>
-      </w:pPr>
-      <w:r>
-        <w:rPr>
-          <w:rStyle w:val="Strong"/>
-        </w:rPr>
-        <w:t>Domain</w:t>
-      </w:r>
-      <w:r>
-        <w:t>: Finance</w:t>
       </w:r>
     </w:p>
     <w:p>
@@ -122,23 +95,37 @@
         <w:rPr>
           <w:rStyle w:val="Strong"/>
         </w:rPr>
-        <w:t>Content: </w:t>
-      </w:r>
-    </w:p>
-    <w:p>
-      <w:pPr>
-        <w:pStyle w:val="NormalWeb"/>
-      </w:pPr>
-      <w:r>
-        <w:t>Dataset columns and definition:</w:t>
-      </w:r>
-    </w:p>
-    <w:p>
-      <w:pPr>
-        <w:pStyle w:val="NormalWeb"/>
-      </w:pPr>
-      <w:r>
-        <w:t> </w:t>
+        <w:t>Following action</w:t>
+      </w:r>
+      <w:r>
+        <w:rPr>
+          <w:rStyle w:val="Strong"/>
+        </w:rPr>
+        <w:t>s</w:t>
+      </w:r>
+      <w:r>
+        <w:rPr>
+          <w:rStyle w:val="Strong"/>
+        </w:rPr>
+        <w:t xml:space="preserve"> are</w:t>
+      </w:r>
+      <w:r>
+        <w:rPr>
+          <w:rStyle w:val="Strong"/>
+        </w:rPr>
+        <w:t xml:space="preserve"> actually</w:t>
+      </w:r>
+      <w:r>
+        <w:rPr>
+          <w:rStyle w:val="Strong"/>
+        </w:rPr>
+        <w:t xml:space="preserve"> performed</w:t>
+      </w:r>
+      <w:r>
+        <w:rPr>
+          <w:rStyle w:val="Strong"/>
+        </w:rPr>
+        <w:t>:</w:t>
       </w:r>
     </w:p>
     <w:p>
@@ -146,21 +133,37 @@
         <w:pStyle w:val="NormalWeb"/>
         <w:numPr>
           <w:ilvl w:val="0"/>
-          <w:numId w:val="8"/>
+          <w:numId w:val="13"/>
         </w:numPr>
-      </w:pPr>
-      <w:proofErr w:type="spellStart"/>
-      <w:proofErr w:type="gramStart"/>
-      <w:r>
         <w:rPr>
-          <w:rStyle w:val="Strong"/>
+          <w:b/>
+          <w:bCs/>
         </w:rPr>
-        <w:t>credit.policy</w:t>
-      </w:r>
-      <w:proofErr w:type="spellEnd"/>
-      <w:proofErr w:type="gramEnd"/>
-      <w:r>
-        <w:t>: 1 if the customer meets the credit underwriting criteria of LendingClub.com, and 0 otherwise.</w:t>
+      </w:pPr>
+      <w:r>
+        <w:rPr>
+          <w:b/>
+          <w:bCs/>
+        </w:rPr>
+        <w:t>Data Exploration</w:t>
+      </w:r>
+    </w:p>
+    <w:p>
+      <w:pPr>
+        <w:pStyle w:val="NormalWeb"/>
+        <w:ind w:left="720"/>
+      </w:pPr>
+      <w:r>
+        <w:t xml:space="preserve">Learned that the dataset contains 9578 records, out of which 1533 are defaulted loans. The dataset has 1 response and 12 features. Out of the features, 1 is categorical. </w:t>
+      </w:r>
+    </w:p>
+    <w:p>
+      <w:pPr>
+        <w:pStyle w:val="NormalWeb"/>
+        <w:ind w:left="720"/>
+      </w:pPr>
+      <w:r>
+        <w:t>Pairplot is used to check if there is any observable relationship between features and also the response. No clear relationship pattern is observed.</w:t>
       </w:r>
     </w:p>
     <w:p>
@@ -168,57 +171,37 @@
         <w:pStyle w:val="NormalWeb"/>
         <w:numPr>
           <w:ilvl w:val="0"/>
-          <w:numId w:val="8"/>
+          <w:numId w:val="13"/>
         </w:numPr>
-      </w:pPr>
-      <w:r>
         <w:rPr>
-          <w:rStyle w:val="Strong"/>
+          <w:b/>
+          <w:bCs/>
         </w:rPr>
-        <w:t>purpose</w:t>
-      </w:r>
-      <w:r>
-        <w:t>: The purpose of the loan (takes values "</w:t>
-      </w:r>
-      <w:proofErr w:type="spellStart"/>
-      <w:r>
-        <w:t>credit_card</w:t>
-      </w:r>
-      <w:proofErr w:type="spellEnd"/>
-      <w:r>
-        <w:t>", "</w:t>
-      </w:r>
-      <w:proofErr w:type="spellStart"/>
-      <w:r>
-        <w:t>debt_consolidation</w:t>
-      </w:r>
-      <w:proofErr w:type="spellEnd"/>
-      <w:r>
-        <w:t>", "educational", "</w:t>
-      </w:r>
-      <w:proofErr w:type="spellStart"/>
-      <w:r>
-        <w:t>major_purchase</w:t>
-      </w:r>
-      <w:proofErr w:type="spellEnd"/>
-      <w:r>
-        <w:t>", "</w:t>
-      </w:r>
-      <w:proofErr w:type="spellStart"/>
-      <w:r>
-        <w:t>small_business</w:t>
-      </w:r>
-      <w:proofErr w:type="spellEnd"/>
-      <w:r>
-        <w:t>", and "</w:t>
-      </w:r>
-      <w:proofErr w:type="spellStart"/>
-      <w:r>
-        <w:t>all_other</w:t>
-      </w:r>
-      <w:proofErr w:type="spellEnd"/>
-      <w:r>
-        <w:t>").</w:t>
+      </w:pPr>
+      <w:r>
+        <w:rPr>
+          <w:b/>
+          <w:bCs/>
+        </w:rPr>
+        <w:t>Data Wrangling</w:t>
+      </w:r>
+    </w:p>
+    <w:p>
+      <w:pPr>
+        <w:pStyle w:val="NormalWeb"/>
+        <w:ind w:left="720"/>
+      </w:pPr>
+      <w:r>
+        <w:t xml:space="preserve">Convert categorical data into numerical values and check correlation between different features. </w:t>
+      </w:r>
+    </w:p>
+    <w:p>
+      <w:pPr>
+        <w:pStyle w:val="NormalWeb"/>
+        <w:ind w:left="720"/>
+      </w:pPr>
+      <w:r>
+        <w:t>PCA is also used to perform dimension reduction.</w:t>
       </w:r>
     </w:p>
     <w:p>
@@ -226,463 +209,60 @@
         <w:pStyle w:val="NormalWeb"/>
         <w:numPr>
           <w:ilvl w:val="0"/>
-          <w:numId w:val="8"/>
+          <w:numId w:val="13"/>
         </w:numPr>
-      </w:pPr>
-      <w:proofErr w:type="spellStart"/>
-      <w:proofErr w:type="gramStart"/>
-      <w:r>
         <w:rPr>
-          <w:rStyle w:val="Strong"/>
+          <w:b/>
+          <w:bCs/>
         </w:rPr>
-        <w:t>int.rate</w:t>
-      </w:r>
-      <w:proofErr w:type="spellEnd"/>
-      <w:proofErr w:type="gramEnd"/>
-      <w:r>
-        <w:t xml:space="preserve">: The interest rate of the loan, as a proportion (a rate of 11% would be stored as 0.11). Borrowers judged by LendingClub.com to be </w:t>
-      </w:r>
-      <w:proofErr w:type="gramStart"/>
-      <w:r>
-        <w:t>more risky</w:t>
-      </w:r>
-      <w:proofErr w:type="gramEnd"/>
-      <w:r>
-        <w:t xml:space="preserve"> are assigned higher interest rates.</w:t>
+      </w:pPr>
+      <w:r>
+        <w:rPr>
+          <w:b/>
+          <w:bCs/>
+        </w:rPr>
+        <w:t>Data Modeling</w:t>
       </w:r>
     </w:p>
     <w:p>
       <w:pPr>
         <w:pStyle w:val="NormalWeb"/>
-        <w:numPr>
-          <w:ilvl w:val="0"/>
-          <w:numId w:val="8"/>
-        </w:numPr>
-      </w:pPr>
+        <w:ind w:left="720"/>
+      </w:pPr>
+      <w:r>
+        <w:t>Three models using Keras with Tensor</w:t>
+      </w:r>
+      <w:r>
+        <w:t>flow backend were constructed based on 3 stages of data process. 1</w:t>
+      </w:r>
       <w:r>
         <w:rPr>
-          <w:rStyle w:val="Strong"/>
+          <w:vertAlign w:val="superscript"/>
         </w:rPr>
-        <w:t>installment</w:t>
-      </w:r>
-      <w:r>
-        <w:t>: The monthly installments owed by the borrower if the loan is funded.</w:t>
+        <w:t>st</w:t>
+      </w:r>
+      <w:r>
+        <w:t xml:space="preserve"> one is utilizing the original dataset, and 2</w:t>
+      </w:r>
+      <w:r>
+        <w:rPr>
+          <w:vertAlign w:val="superscript"/>
+        </w:rPr>
+        <w:t>nd</w:t>
+      </w:r>
+      <w:r>
+        <w:t xml:space="preserve"> one is utilizing the data after removing attributes with high correlation. The last one is utilizing the data after the PCA.</w:t>
       </w:r>
     </w:p>
     <w:p>
       <w:pPr>
         <w:pStyle w:val="NormalWeb"/>
-        <w:numPr>
-          <w:ilvl w:val="0"/>
-          <w:numId w:val="8"/>
-        </w:numPr>
-      </w:pPr>
-      <w:r>
-        <w:rPr>
-          <w:rStyle w:val="Strong"/>
-        </w:rPr>
-        <w:t>log.annual.inc</w:t>
-      </w:r>
-      <w:r>
-        <w:t>: The natural log of the self-reported annual income of the borrower.</w:t>
+        <w:ind w:left="720"/>
+      </w:pPr>
+      <w:r>
+        <w:t>Similar level of accuracy is achieved by all the three models, which is illustrating the robustness of Keras to consume unprocessed data for training.</w:t>
       </w:r>
     </w:p>
-    <w:p>
-      <w:pPr>
-        <w:pStyle w:val="NormalWeb"/>
-        <w:numPr>
-          <w:ilvl w:val="0"/>
-          <w:numId w:val="8"/>
-        </w:numPr>
-      </w:pPr>
-      <w:proofErr w:type="spellStart"/>
-      <w:r>
-        <w:rPr>
-          <w:rStyle w:val="Strong"/>
-        </w:rPr>
-        <w:t>dti</w:t>
-      </w:r>
-      <w:proofErr w:type="spellEnd"/>
-      <w:r>
-        <w:t>: The debt-to-income ratio of the borrower (amount of debt divided by annual income).</w:t>
-      </w:r>
-    </w:p>
-    <w:p>
-      <w:pPr>
-        <w:pStyle w:val="NormalWeb"/>
-        <w:numPr>
-          <w:ilvl w:val="0"/>
-          <w:numId w:val="8"/>
-        </w:numPr>
-      </w:pPr>
-      <w:r>
-        <w:rPr>
-          <w:rStyle w:val="Strong"/>
-        </w:rPr>
-        <w:t>fico</w:t>
-      </w:r>
-      <w:r>
-        <w:t>: The FICO credit score of the borrower.</w:t>
-      </w:r>
-    </w:p>
-    <w:p>
-      <w:pPr>
-        <w:pStyle w:val="NormalWeb"/>
-        <w:numPr>
-          <w:ilvl w:val="0"/>
-          <w:numId w:val="8"/>
-        </w:numPr>
-      </w:pPr>
-      <w:proofErr w:type="spellStart"/>
-      <w:proofErr w:type="gramStart"/>
-      <w:r>
-        <w:rPr>
-          <w:rStyle w:val="Strong"/>
-        </w:rPr>
-        <w:t>days.with.cr.line</w:t>
-      </w:r>
-      <w:proofErr w:type="spellEnd"/>
-      <w:proofErr w:type="gramEnd"/>
-      <w:r>
-        <w:t>: The number of days the borrower has had a credit line.</w:t>
-      </w:r>
-    </w:p>
-    <w:p>
-      <w:pPr>
-        <w:pStyle w:val="NormalWeb"/>
-        <w:numPr>
-          <w:ilvl w:val="0"/>
-          <w:numId w:val="8"/>
-        </w:numPr>
-      </w:pPr>
-      <w:proofErr w:type="spellStart"/>
-      <w:r>
-        <w:rPr>
-          <w:rStyle w:val="Strong"/>
-        </w:rPr>
-        <w:t>revol.bal</w:t>
-      </w:r>
-      <w:proofErr w:type="spellEnd"/>
-      <w:r>
-        <w:t>: The borrower's revolving balance (amount unpaid at the end of the credit card billing cycle).</w:t>
-      </w:r>
-    </w:p>
-    <w:p>
-      <w:pPr>
-        <w:pStyle w:val="NormalWeb"/>
-        <w:numPr>
-          <w:ilvl w:val="0"/>
-          <w:numId w:val="8"/>
-        </w:numPr>
-      </w:pPr>
-      <w:proofErr w:type="spellStart"/>
-      <w:proofErr w:type="gramStart"/>
-      <w:r>
-        <w:rPr>
-          <w:rStyle w:val="Strong"/>
-        </w:rPr>
-        <w:t>revol.util</w:t>
-      </w:r>
-      <w:proofErr w:type="spellEnd"/>
-      <w:proofErr w:type="gramEnd"/>
-      <w:r>
-        <w:t>: The borrower's revolving line utilization rate (the amount of the credit line used relative to total credit available).</w:t>
-      </w:r>
-    </w:p>
-    <w:p>
-      <w:pPr>
-        <w:pStyle w:val="NormalWeb"/>
-        <w:numPr>
-          <w:ilvl w:val="0"/>
-          <w:numId w:val="8"/>
-        </w:numPr>
-      </w:pPr>
-      <w:proofErr w:type="gramStart"/>
-      <w:r>
-        <w:rPr>
-          <w:rStyle w:val="Strong"/>
-        </w:rPr>
-        <w:t>inq.last</w:t>
-      </w:r>
-      <w:proofErr w:type="gramEnd"/>
-      <w:r>
-        <w:rPr>
-          <w:rStyle w:val="Strong"/>
-        </w:rPr>
-        <w:t>.6mths</w:t>
-      </w:r>
-      <w:r>
-        <w:t>: The borrower's number of inquiries by creditors in the last 6 months.</w:t>
-      </w:r>
-    </w:p>
-    <w:p>
-      <w:pPr>
-        <w:pStyle w:val="NormalWeb"/>
-        <w:numPr>
-          <w:ilvl w:val="0"/>
-          <w:numId w:val="8"/>
-        </w:numPr>
-      </w:pPr>
-      <w:r>
-        <w:rPr>
-          <w:rStyle w:val="Strong"/>
-        </w:rPr>
-        <w:lastRenderedPageBreak/>
-        <w:t>delinq.2yrs</w:t>
-      </w:r>
-      <w:r>
-        <w:t>: The number of times the borrower had been 30+ days past due on a payment in the past 2 years.</w:t>
-      </w:r>
-    </w:p>
-    <w:p>
-      <w:pPr>
-        <w:pStyle w:val="NormalWeb"/>
-        <w:numPr>
-          <w:ilvl w:val="0"/>
-          <w:numId w:val="8"/>
-        </w:numPr>
-      </w:pPr>
-      <w:proofErr w:type="spellStart"/>
-      <w:r>
-        <w:rPr>
-          <w:rStyle w:val="Strong"/>
-        </w:rPr>
-        <w:t>pub.rec</w:t>
-      </w:r>
-      <w:proofErr w:type="spellEnd"/>
-      <w:r>
-        <w:t>: The borrower's number of derogatory public records (bankruptcy filings, tax liens, or judgments).</w:t>
-      </w:r>
-    </w:p>
-    <w:p>
-      <w:pPr>
-        <w:pStyle w:val="NormalWeb"/>
-      </w:pPr>
-      <w:r>
-        <w:t> </w:t>
-      </w:r>
-    </w:p>
-    <w:p>
-      <w:pPr>
-        <w:pStyle w:val="NormalWeb"/>
-      </w:pPr>
-      <w:r>
-        <w:rPr>
-          <w:rStyle w:val="Strong"/>
-        </w:rPr>
-        <w:t>Steps to perform:</w:t>
-      </w:r>
-    </w:p>
-    <w:p>
-      <w:pPr>
-        <w:pStyle w:val="NormalWeb"/>
-      </w:pPr>
-      <w:r>
-        <w:t>Perform exploratory data analysis and feature engineering and then apply feature engineering. Follow up with a deep learning model to predict whether or not the loan will be default using the historical data.</w:t>
-      </w:r>
-    </w:p>
-    <w:p>
-      <w:pPr>
-        <w:pStyle w:val="NormalWeb"/>
-      </w:pPr>
-      <w:r>
-        <w:t> </w:t>
-      </w:r>
-    </w:p>
-    <w:p>
-      <w:pPr>
-        <w:pStyle w:val="NormalWeb"/>
-      </w:pPr>
-      <w:r>
-        <w:rPr>
-          <w:rStyle w:val="Strong"/>
-        </w:rPr>
-        <w:t>Tasks:</w:t>
-      </w:r>
-    </w:p>
-    <w:p>
-      <w:pPr>
-        <w:pStyle w:val="NormalWeb"/>
-      </w:pPr>
-      <w:r>
-        <w:t>1.     Feature Transformation</w:t>
-      </w:r>
-    </w:p>
-    <w:p>
-      <w:pPr>
-        <w:pStyle w:val="NormalWeb"/>
-        <w:numPr>
-          <w:ilvl w:val="0"/>
-          <w:numId w:val="9"/>
-        </w:numPr>
-      </w:pPr>
-      <w:r>
-        <w:t>Transform categorical values into numerical values (discrete)</w:t>
-      </w:r>
-    </w:p>
-    <w:p>
-      <w:pPr>
-        <w:pStyle w:val="NormalWeb"/>
-      </w:pPr>
-      <w:r>
-        <w:t>2.     Exploratory data analysis of different factors of the dataset.</w:t>
-      </w:r>
-    </w:p>
-    <w:p>
-      <w:pPr>
-        <w:pStyle w:val="NormalWeb"/>
-      </w:pPr>
-      <w:r>
-        <w:t>3.     Additional Feature Engineering</w:t>
-      </w:r>
-    </w:p>
-    <w:p>
-      <w:pPr>
-        <w:pStyle w:val="NormalWeb"/>
-        <w:numPr>
-          <w:ilvl w:val="0"/>
-          <w:numId w:val="10"/>
-        </w:numPr>
-      </w:pPr>
-      <w:r>
-        <w:t>You will check the correlation between features and will drop those features which have a strong correlation</w:t>
-      </w:r>
-    </w:p>
-    <w:p>
-      <w:pPr>
-        <w:pStyle w:val="NormalWeb"/>
-        <w:numPr>
-          <w:ilvl w:val="0"/>
-          <w:numId w:val="10"/>
-        </w:numPr>
-      </w:pPr>
-      <w:r>
-        <w:t>This will help reduce the number of features and will leave you with the most relevant features</w:t>
-      </w:r>
-    </w:p>
-    <w:p>
-      <w:pPr>
-        <w:pStyle w:val="NormalWeb"/>
-      </w:pPr>
-      <w:r>
-        <w:t>4.     Modeling</w:t>
-      </w:r>
-    </w:p>
-    <w:p>
-      <w:pPr>
-        <w:pStyle w:val="NormalWeb"/>
-        <w:numPr>
-          <w:ilvl w:val="0"/>
-          <w:numId w:val="11"/>
-        </w:numPr>
-      </w:pPr>
-      <w:r>
-        <w:t>After applying EDA and feature engineering, you are now ready to build the predictive models</w:t>
-      </w:r>
-    </w:p>
-    <w:p>
-      <w:pPr>
-        <w:pStyle w:val="NormalWeb"/>
-        <w:numPr>
-          <w:ilvl w:val="0"/>
-          <w:numId w:val="11"/>
-        </w:numPr>
-      </w:pPr>
-      <w:r>
-        <w:t xml:space="preserve">In this part, you will create a deep learning model using </w:t>
-      </w:r>
-      <w:proofErr w:type="spellStart"/>
-      <w:r>
-        <w:t>Keras</w:t>
-      </w:r>
-      <w:proofErr w:type="spellEnd"/>
-      <w:r>
-        <w:t xml:space="preserve"> with </w:t>
-      </w:r>
-      <w:proofErr w:type="spellStart"/>
-      <w:r>
-        <w:t>Tensorflow</w:t>
-      </w:r>
-      <w:proofErr w:type="spellEnd"/>
-      <w:r>
-        <w:t xml:space="preserve"> backend</w:t>
-      </w:r>
-    </w:p>
-    <w:p>
-      <w:pPr>
-        <w:pStyle w:val="NormalWeb"/>
-      </w:pPr>
-      <w:r>
-        <w:t xml:space="preserve">To download the </w:t>
-      </w:r>
-      <w:proofErr w:type="gramStart"/>
-      <w:r>
-        <w:t>datasets</w:t>
-      </w:r>
-      <w:proofErr w:type="gramEnd"/>
-      <w:r>
-        <w:t xml:space="preserve"> click here -</w:t>
-      </w:r>
-      <w:r>
-        <w:rPr>
-          <w:noProof/>
-          <w:color w:val="0000FF"/>
-        </w:rPr>
-        <w:drawing>
-          <wp:inline distT="0" distB="0" distL="0" distR="0" wp14:anchorId="56548E0B" wp14:editId="479BF379">
-            <wp:extent cx="190500" cy="190500"/>
-            <wp:effectExtent l="0" t="0" r="0" b="0"/>
-            <wp:docPr id="2" name="Picture 2">
-              <a:hlinkClick xmlns:a="http://schemas.openxmlformats.org/drawingml/2006/main" r:id="rId7" tgtFrame="&quot;_blank&quot;"/>
-            </wp:docPr>
-            <wp:cNvGraphicFramePr>
-              <a:graphicFrameLocks xmlns:a="http://schemas.openxmlformats.org/drawingml/2006/main" noChangeAspect="1"/>
-            </wp:cNvGraphicFramePr>
-            <a:graphic xmlns:a="http://schemas.openxmlformats.org/drawingml/2006/main">
-              <a:graphicData uri="http://schemas.openxmlformats.org/drawingml/2006/picture">
-                <pic:pic xmlns:pic="http://schemas.openxmlformats.org/drawingml/2006/picture">
-                  <pic:nvPicPr>
-                    <pic:cNvPr id="0" name="Picture 1">
-                      <a:hlinkClick r:id="rId7" tgtFrame="&quot;_blank&quot;"/>
-                    </pic:cNvPr>
-                    <pic:cNvPicPr>
-                      <a:picLocks noChangeAspect="1" noChangeArrowheads="1"/>
-                    </pic:cNvPicPr>
-                  </pic:nvPicPr>
-                  <pic:blipFill>
-                    <a:blip r:embed="rId8">
-                      <a:extLst>
-                        <a:ext uri="{28A0092B-C50C-407E-A947-70E740481C1C}">
-                          <a14:useLocalDpi xmlns:a14="http://schemas.microsoft.com/office/drawing/2010/main" val="0"/>
-                        </a:ext>
-                      </a:extLst>
-                    </a:blip>
-                    <a:srcRect/>
-                    <a:stretch>
-                      <a:fillRect/>
-                    </a:stretch>
-                  </pic:blipFill>
-                  <pic:spPr bwMode="auto">
-                    <a:xfrm>
-                      <a:off x="0" y="0"/>
-                      <a:ext cx="190500" cy="190500"/>
-                    </a:xfrm>
-                    <a:prstGeom prst="rect">
-                      <a:avLst/>
-                    </a:prstGeom>
-                    <a:noFill/>
-                    <a:ln>
-                      <a:noFill/>
-                    </a:ln>
-                  </pic:spPr>
-                </pic:pic>
-              </a:graphicData>
-            </a:graphic>
-          </wp:inline>
-        </w:drawing>
-      </w:r>
-    </w:p>
-    <w:p/>
     <w:sectPr>
       <w:pgSz w:w="12240" w:h="15840"/>
       <w:pgMar w:top="1440" w:right="1440" w:bottom="1440" w:left="1440" w:header="720" w:footer="720" w:gutter="0"/>
@@ -2087,6 +1667,184 @@
     </w:lvl>
   </w:abstractNum>
   <w:abstractNum w:abstractNumId="9" w15:restartNumberingAfterBreak="0">
+    <w:nsid w:val="5B9C3758"/>
+    <w:multiLevelType w:val="hybridMultilevel"/>
+    <w:tmpl w:val="318649BC"/>
+    <w:lvl w:ilvl="0" w:tplc="0409000F">
+      <w:start w:val="1"/>
+      <w:numFmt w:val="decimal"/>
+      <w:lvlText w:val="%1."/>
+      <w:lvlJc w:val="left"/>
+      <w:pPr>
+        <w:ind w:left="720" w:hanging="360"/>
+      </w:pPr>
+      <w:rPr>
+        <w:rFonts w:hint="default"/>
+      </w:rPr>
+    </w:lvl>
+    <w:lvl w:ilvl="1" w:tplc="04090019" w:tentative="1">
+      <w:start w:val="1"/>
+      <w:numFmt w:val="lowerLetter"/>
+      <w:lvlText w:val="%2."/>
+      <w:lvlJc w:val="left"/>
+      <w:pPr>
+        <w:ind w:left="1440" w:hanging="360"/>
+      </w:pPr>
+    </w:lvl>
+    <w:lvl w:ilvl="2" w:tplc="0409001B" w:tentative="1">
+      <w:start w:val="1"/>
+      <w:numFmt w:val="lowerRoman"/>
+      <w:lvlText w:val="%3."/>
+      <w:lvlJc w:val="right"/>
+      <w:pPr>
+        <w:ind w:left="2160" w:hanging="180"/>
+      </w:pPr>
+    </w:lvl>
+    <w:lvl w:ilvl="3" w:tplc="0409000F" w:tentative="1">
+      <w:start w:val="1"/>
+      <w:numFmt w:val="decimal"/>
+      <w:lvlText w:val="%4."/>
+      <w:lvlJc w:val="left"/>
+      <w:pPr>
+        <w:ind w:left="2880" w:hanging="360"/>
+      </w:pPr>
+    </w:lvl>
+    <w:lvl w:ilvl="4" w:tplc="04090019" w:tentative="1">
+      <w:start w:val="1"/>
+      <w:numFmt w:val="lowerLetter"/>
+      <w:lvlText w:val="%5."/>
+      <w:lvlJc w:val="left"/>
+      <w:pPr>
+        <w:ind w:left="3600" w:hanging="360"/>
+      </w:pPr>
+    </w:lvl>
+    <w:lvl w:ilvl="5" w:tplc="0409001B" w:tentative="1">
+      <w:start w:val="1"/>
+      <w:numFmt w:val="lowerRoman"/>
+      <w:lvlText w:val="%6."/>
+      <w:lvlJc w:val="right"/>
+      <w:pPr>
+        <w:ind w:left="4320" w:hanging="180"/>
+      </w:pPr>
+    </w:lvl>
+    <w:lvl w:ilvl="6" w:tplc="0409000F" w:tentative="1">
+      <w:start w:val="1"/>
+      <w:numFmt w:val="decimal"/>
+      <w:lvlText w:val="%7."/>
+      <w:lvlJc w:val="left"/>
+      <w:pPr>
+        <w:ind w:left="5040" w:hanging="360"/>
+      </w:pPr>
+    </w:lvl>
+    <w:lvl w:ilvl="7" w:tplc="04090019" w:tentative="1">
+      <w:start w:val="1"/>
+      <w:numFmt w:val="lowerLetter"/>
+      <w:lvlText w:val="%8."/>
+      <w:lvlJc w:val="left"/>
+      <w:pPr>
+        <w:ind w:left="5760" w:hanging="360"/>
+      </w:pPr>
+    </w:lvl>
+    <w:lvl w:ilvl="8" w:tplc="0409001B" w:tentative="1">
+      <w:start w:val="1"/>
+      <w:numFmt w:val="lowerRoman"/>
+      <w:lvlText w:val="%9."/>
+      <w:lvlJc w:val="right"/>
+      <w:pPr>
+        <w:ind w:left="6480" w:hanging="180"/>
+      </w:pPr>
+    </w:lvl>
+  </w:abstractNum>
+  <w:abstractNum w:abstractNumId="10" w15:restartNumberingAfterBreak="0">
+    <w:nsid w:val="60D81AD0"/>
+    <w:multiLevelType w:val="hybridMultilevel"/>
+    <w:tmpl w:val="9D3CAE4A"/>
+    <w:lvl w:ilvl="0" w:tplc="0409000F">
+      <w:start w:val="1"/>
+      <w:numFmt w:val="decimal"/>
+      <w:lvlText w:val="%1."/>
+      <w:lvlJc w:val="left"/>
+      <w:pPr>
+        <w:ind w:left="720" w:hanging="360"/>
+      </w:pPr>
+      <w:rPr>
+        <w:rFonts w:hint="default"/>
+      </w:rPr>
+    </w:lvl>
+    <w:lvl w:ilvl="1" w:tplc="04090019" w:tentative="1">
+      <w:start w:val="1"/>
+      <w:numFmt w:val="lowerLetter"/>
+      <w:lvlText w:val="%2."/>
+      <w:lvlJc w:val="left"/>
+      <w:pPr>
+        <w:ind w:left="1440" w:hanging="360"/>
+      </w:pPr>
+    </w:lvl>
+    <w:lvl w:ilvl="2" w:tplc="0409001B" w:tentative="1">
+      <w:start w:val="1"/>
+      <w:numFmt w:val="lowerRoman"/>
+      <w:lvlText w:val="%3."/>
+      <w:lvlJc w:val="right"/>
+      <w:pPr>
+        <w:ind w:left="2160" w:hanging="180"/>
+      </w:pPr>
+    </w:lvl>
+    <w:lvl w:ilvl="3" w:tplc="0409000F" w:tentative="1">
+      <w:start w:val="1"/>
+      <w:numFmt w:val="decimal"/>
+      <w:lvlText w:val="%4."/>
+      <w:lvlJc w:val="left"/>
+      <w:pPr>
+        <w:ind w:left="2880" w:hanging="360"/>
+      </w:pPr>
+    </w:lvl>
+    <w:lvl w:ilvl="4" w:tplc="04090019" w:tentative="1">
+      <w:start w:val="1"/>
+      <w:numFmt w:val="lowerLetter"/>
+      <w:lvlText w:val="%5."/>
+      <w:lvlJc w:val="left"/>
+      <w:pPr>
+        <w:ind w:left="3600" w:hanging="360"/>
+      </w:pPr>
+    </w:lvl>
+    <w:lvl w:ilvl="5" w:tplc="0409001B" w:tentative="1">
+      <w:start w:val="1"/>
+      <w:numFmt w:val="lowerRoman"/>
+      <w:lvlText w:val="%6."/>
+      <w:lvlJc w:val="right"/>
+      <w:pPr>
+        <w:ind w:left="4320" w:hanging="180"/>
+      </w:pPr>
+    </w:lvl>
+    <w:lvl w:ilvl="6" w:tplc="0409000F" w:tentative="1">
+      <w:start w:val="1"/>
+      <w:numFmt w:val="decimal"/>
+      <w:lvlText w:val="%7."/>
+      <w:lvlJc w:val="left"/>
+      <w:pPr>
+        <w:ind w:left="5040" w:hanging="360"/>
+      </w:pPr>
+    </w:lvl>
+    <w:lvl w:ilvl="7" w:tplc="04090019" w:tentative="1">
+      <w:start w:val="1"/>
+      <w:numFmt w:val="lowerLetter"/>
+      <w:lvlText w:val="%8."/>
+      <w:lvlJc w:val="left"/>
+      <w:pPr>
+        <w:ind w:left="5760" w:hanging="360"/>
+      </w:pPr>
+    </w:lvl>
+    <w:lvl w:ilvl="8" w:tplc="0409001B" w:tentative="1">
+      <w:start w:val="1"/>
+      <w:numFmt w:val="lowerRoman"/>
+      <w:lvlText w:val="%9."/>
+      <w:lvlJc w:val="right"/>
+      <w:pPr>
+        <w:ind w:left="6480" w:hanging="180"/>
+      </w:pPr>
+    </w:lvl>
+  </w:abstractNum>
+  <w:abstractNum w:abstractNumId="11" w15:restartNumberingAfterBreak="0">
     <w:nsid w:val="64FF4944"/>
     <w:multiLevelType w:val="multilevel"/>
     <w:tmpl w:val="0BE6D16A"/>
@@ -2235,7 +1993,7 @@
       </w:rPr>
     </w:lvl>
   </w:abstractNum>
-  <w:abstractNum w:abstractNumId="10" w15:restartNumberingAfterBreak="0">
+  <w:abstractNum w:abstractNumId="12" w15:restartNumberingAfterBreak="0">
     <w:nsid w:val="68BE0C20"/>
     <w:multiLevelType w:val="multilevel"/>
     <w:tmpl w:val="9828CA54"/>
@@ -2400,7 +2158,7 @@
     <w:abstractNumId w:val="3"/>
   </w:num>
   <w:num w:numId="6">
-    <w:abstractNumId w:val="10"/>
+    <w:abstractNumId w:val="12"/>
   </w:num>
   <w:num w:numId="7">
     <w:abstractNumId w:val="6"/>
@@ -2415,7 +2173,13 @@
     <w:abstractNumId w:val="5"/>
   </w:num>
   <w:num w:numId="11">
+    <w:abstractNumId w:val="11"/>
+  </w:num>
+  <w:num w:numId="12">
     <w:abstractNumId w:val="9"/>
+  </w:num>
+  <w:num w:numId="13">
+    <w:abstractNumId w:val="10"/>
   </w:num>
 </w:numbering>
 </file>
@@ -2917,6 +2681,17 @@
     <w:uiPriority w:val="99"/>
     <w:rsid w:val="00646233"/>
   </w:style>
+  <w:style w:type="paragraph" w:styleId="ListParagraph">
+    <w:name w:val="List Paragraph"/>
+    <w:basedOn w:val="Normal"/>
+    <w:uiPriority w:val="34"/>
+    <w:qFormat/>
+    <w:rsid w:val="008F0CD6"/>
+    <w:pPr>
+      <w:ind w:left="720"/>
+      <w:contextualSpacing/>
+    </w:pPr>
+  </w:style>
 </w:styles>
 </file>
 

</xml_diff>